<commit_message>
validaciones basicas form comentarios
</commit_message>
<xml_diff>
--- a/Directivas Angular.docx
+++ b/Directivas Angular.docx
@@ -291,6 +291,30 @@
           <w:u w:val="single"/>
         </w:rPr>
       </w:pPr>
+      <w:r>
+        <w:rPr>
+          <w:b/>
+          <w:i/>
+          <w:u w:val="single"/>
+        </w:rPr>
+        <w:t>Ng-submit</w:t>
+      </w:r>
+    </w:p>
+    <w:p/>
+    <w:p>
+      <w:r>
+        <w:t>Submit form</w:t>
+      </w:r>
+    </w:p>
+    <w:p/>
+    <w:p>
+      <w:pPr>
+        <w:rPr>
+          <w:b/>
+          <w:i/>
+          <w:u w:val="single"/>
+        </w:rPr>
+      </w:pPr>
       <w:bookmarkStart w:id="0" w:name="_GoBack"/>
       <w:r>
         <w:rPr>
@@ -298,16 +322,12 @@
           <w:i/>
           <w:u w:val="single"/>
         </w:rPr>
-        <w:t>Ng-submit</w:t>
+        <w:t>Ng-required</w:t>
       </w:r>
     </w:p>
     <w:bookmarkEnd w:id="0"/>
     <w:p/>
-    <w:p>
-      <w:r>
-        <w:t>Submit form</w:t>
-      </w:r>
-    </w:p>
+    <w:p/>
     <w:p/>
     <w:sectPr>
       <w:pgSz w:w="11900" w:h="16840"/>

</xml_diff>

<commit_message>
css border color a los input cuando es valido o invalido
</commit_message>
<xml_diff>
--- a/Directivas Angular.docx
+++ b/Directivas Angular.docx
@@ -121,10 +121,12 @@
         <w:t xml:space="preserve">Se </w:t>
       </w:r>
       <w:proofErr w:type="spellStart"/>
+      <w:proofErr w:type="gramStart"/>
       <w:r>
         <w:t>usa</w:t>
       </w:r>
       <w:proofErr w:type="spellEnd"/>
+      <w:proofErr w:type="gramEnd"/>
       <w:r>
         <w:t xml:space="preserve"> </w:t>
       </w:r>
@@ -206,9 +208,18 @@
         </w:rPr>
         <w:t>Ng-mode</w:t>
       </w:r>
-    </w:p>
-    <w:p/>
-    <w:p>
+      <w:r>
+        <w:rPr>
+          <w:b/>
+          <w:i/>
+          <w:u w:val="single"/>
+        </w:rPr>
+        <w:t>l</w:t>
+      </w:r>
+    </w:p>
+    <w:p/>
+    <w:p>
+      <w:proofErr w:type="gramStart"/>
       <w:r>
         <w:t xml:space="preserve">Para los form, input, </w:t>
       </w:r>
@@ -220,91 +231,7 @@
       <w:r>
         <w:t>, etc.</w:t>
       </w:r>
-    </w:p>
-    <w:p/>
-    <w:p>
-      <w:pPr>
-        <w:rPr>
-          <w:b/>
-          <w:i/>
-          <w:u w:val="single"/>
-        </w:rPr>
-      </w:pPr>
-      <w:r>
-        <w:rPr>
-          <w:b/>
-          <w:i/>
-          <w:u w:val="single"/>
-        </w:rPr>
-        <w:t>Ng-if</w:t>
-      </w:r>
-    </w:p>
-    <w:p/>
-    <w:p>
-      <w:proofErr w:type="spellStart"/>
-      <w:r>
-        <w:t>Condicional</w:t>
-      </w:r>
-      <w:proofErr w:type="spellEnd"/>
-      <w:r>
-        <w:t xml:space="preserve"> if</w:t>
-      </w:r>
-    </w:p>
-    <w:p/>
-    <w:p>
-      <w:pPr>
-        <w:rPr>
-          <w:b/>
-          <w:i/>
-          <w:u w:val="single"/>
-        </w:rPr>
-      </w:pPr>
-      <w:r>
-        <w:rPr>
-          <w:b/>
-          <w:i/>
-          <w:u w:val="single"/>
-        </w:rPr>
-        <w:t>Ng-change</w:t>
-      </w:r>
-    </w:p>
-    <w:p/>
-    <w:p>
-      <w:r>
-        <w:t xml:space="preserve">El </w:t>
-      </w:r>
-      <w:proofErr w:type="spellStart"/>
-      <w:r>
-        <w:t>evento</w:t>
-      </w:r>
-      <w:proofErr w:type="spellEnd"/>
-      <w:r>
-        <w:t xml:space="preserve"> change</w:t>
-      </w:r>
-    </w:p>
-    <w:p/>
-    <w:p>
-      <w:pPr>
-        <w:rPr>
-          <w:b/>
-          <w:i/>
-          <w:u w:val="single"/>
-        </w:rPr>
-      </w:pPr>
-      <w:r>
-        <w:rPr>
-          <w:b/>
-          <w:i/>
-          <w:u w:val="single"/>
-        </w:rPr>
-        <w:t>Ng-submit</w:t>
-      </w:r>
-    </w:p>
-    <w:p/>
-    <w:p>
-      <w:r>
-        <w:t>Submit form</w:t>
-      </w:r>
+      <w:proofErr w:type="gramEnd"/>
     </w:p>
     <w:p/>
     <w:p>
@@ -322,10 +249,113 @@
           <w:i/>
           <w:u w:val="single"/>
         </w:rPr>
+        <w:t>Ng-disabled</w:t>
+      </w:r>
+    </w:p>
+    <w:bookmarkEnd w:id="0"/>
+    <w:p/>
+    <w:p>
+      <w:pPr>
+        <w:rPr>
+          <w:b/>
+          <w:i/>
+          <w:u w:val="single"/>
+        </w:rPr>
+      </w:pPr>
+      <w:r>
+        <w:rPr>
+          <w:b/>
+          <w:i/>
+          <w:u w:val="single"/>
+        </w:rPr>
+        <w:t>Ng-if</w:t>
+      </w:r>
+    </w:p>
+    <w:p/>
+    <w:p>
+      <w:proofErr w:type="spellStart"/>
+      <w:r>
+        <w:t>Condicional</w:t>
+      </w:r>
+      <w:proofErr w:type="spellEnd"/>
+      <w:r>
+        <w:t xml:space="preserve"> if</w:t>
+      </w:r>
+    </w:p>
+    <w:p/>
+    <w:p>
+      <w:pPr>
+        <w:rPr>
+          <w:b/>
+          <w:i/>
+          <w:u w:val="single"/>
+        </w:rPr>
+      </w:pPr>
+      <w:r>
+        <w:rPr>
+          <w:b/>
+          <w:i/>
+          <w:u w:val="single"/>
+        </w:rPr>
+        <w:t>Ng-change</w:t>
+      </w:r>
+    </w:p>
+    <w:p/>
+    <w:p>
+      <w:r>
+        <w:t xml:space="preserve">El </w:t>
+      </w:r>
+      <w:proofErr w:type="spellStart"/>
+      <w:r>
+        <w:t>evento</w:t>
+      </w:r>
+      <w:proofErr w:type="spellEnd"/>
+      <w:r>
+        <w:t xml:space="preserve"> change</w:t>
+      </w:r>
+    </w:p>
+    <w:p/>
+    <w:p>
+      <w:pPr>
+        <w:rPr>
+          <w:b/>
+          <w:i/>
+          <w:u w:val="single"/>
+        </w:rPr>
+      </w:pPr>
+      <w:r>
+        <w:rPr>
+          <w:b/>
+          <w:i/>
+          <w:u w:val="single"/>
+        </w:rPr>
+        <w:t>Ng-submit</w:t>
+      </w:r>
+    </w:p>
+    <w:p/>
+    <w:p>
+      <w:r>
+        <w:t>Submit form</w:t>
+      </w:r>
+    </w:p>
+    <w:p/>
+    <w:p>
+      <w:pPr>
+        <w:rPr>
+          <w:b/>
+          <w:i/>
+          <w:u w:val="single"/>
+        </w:rPr>
+      </w:pPr>
+      <w:r>
+        <w:rPr>
+          <w:b/>
+          <w:i/>
+          <w:u w:val="single"/>
+        </w:rPr>
         <w:t>Ng-required</w:t>
       </w:r>
     </w:p>
-    <w:bookmarkEnd w:id="0"/>
     <w:p/>
     <w:p/>
     <w:p/>

</xml_diff>